<commit_message>
Initio Simulator Ex16.  Adding question and exercises numbers to Pi2Go Part 1.
</commit_message>
<xml_diff>
--- a/resources/initio_sim/WS16-Pi2GoSimulator-Functions.docx
+++ b/resources/initio_sim/WS16-Pi2GoSimulator-Functions.docx
@@ -2605,7 +2605,21 @@
         <w:rPr>
           <w:rFonts w:ascii="Calibri" w:eastAsia="Calibri" w:hAnsi="Calibri" w:cs="Calibri"/>
         </w:rPr>
-        <w:t xml:space="preserve">Write a program that will move forward until it detects an obstacle.  At that point it stops and </w:t>
+        <w:t>Write a program that will move forward until it detects an obstacle</w:t>
+      </w:r>
+      <w:r>
+        <w:rPr>
+          <w:rFonts w:ascii="Calibri" w:eastAsia="Calibri" w:hAnsi="Calibri" w:cs="Calibri"/>
+        </w:rPr>
+        <w:t xml:space="preserve"> (something closer than 50cm)</w:t>
+      </w:r>
+      <w:bookmarkStart w:id="0" w:name="_GoBack"/>
+      <w:bookmarkEnd w:id="0"/>
+      <w:r>
+        <w:rPr>
+          <w:rFonts w:ascii="Calibri" w:eastAsia="Calibri" w:hAnsi="Calibri" w:cs="Calibri"/>
+        </w:rPr>
+        <w:t xml:space="preserve">.  At that point it stops and </w:t>
       </w:r>
       <w:r>
         <w:rPr>
@@ -4475,8 +4489,6 @@
         </w:rPr>
         <w:t xml:space="preserve">function </w:t>
       </w:r>
-      <w:bookmarkStart w:id="0" w:name="_GoBack"/>
-      <w:bookmarkEnd w:id="0"/>
       <w:r>
         <w:rPr>
           <w:rFonts w:asciiTheme="majorHAnsi" w:eastAsia="Calibri" w:hAnsiTheme="majorHAnsi" w:cstheme="majorHAnsi"/>

</xml_diff>